<commit_message>
Django Example 3 4 5
</commit_message>
<xml_diff>
--- a/Running Notes.docx
+++ b/Running Notes.docx
@@ -79,34 +79,18 @@
         </w:rPr>
         <w:t xml:space="preserve">-admin   </w:t>
       </w:r>
-      <w:proofErr w:type="spellStart"/>
       <w:r>
         <w:rPr>
           <w:sz w:val="28"/>
         </w:rPr>
         <w:t>startproject</w:t>
       </w:r>
-      <w:proofErr w:type="spellEnd"/>
       <w:r>
         <w:rPr>
           <w:sz w:val="28"/>
         </w:rPr>
         <w:tab/>
-        <w:t>&lt;</w:t>
-      </w:r>
-      <w:proofErr w:type="spellStart"/>
-      <w:r>
-        <w:rPr>
-          <w:sz w:val="28"/>
-        </w:rPr>
-        <w:t>Project_name</w:t>
-      </w:r>
-      <w:proofErr w:type="spellEnd"/>
-      <w:r>
-        <w:rPr>
-          <w:sz w:val="28"/>
-        </w:rPr>
-        <w:t>&gt;</w:t>
+        <w:t>&lt;Project_name&gt;</w:t>
       </w:r>
     </w:p>
     <w:p>
@@ -139,34 +123,7 @@
           <w:sz w:val="28"/>
         </w:rPr>
         <w:tab/>
-      </w:r>
-      <w:proofErr w:type="spellStart"/>
-      <w:r>
-        <w:rPr>
-          <w:sz w:val="28"/>
-        </w:rPr>
-        <w:t>cd</w:t>
-      </w:r>
-      <w:proofErr w:type="spellEnd"/>
-      <w:r>
-        <w:rPr>
-          <w:sz w:val="28"/>
-        </w:rPr>
-        <w:t xml:space="preserve">  &lt;</w:t>
-      </w:r>
-      <w:proofErr w:type="spellStart"/>
-      <w:r>
-        <w:rPr>
-          <w:sz w:val="28"/>
-        </w:rPr>
-        <w:t>Project_name</w:t>
-      </w:r>
-      <w:proofErr w:type="spellEnd"/>
-      <w:r>
-        <w:rPr>
-          <w:sz w:val="28"/>
-        </w:rPr>
-        <w:t>&gt;</w:t>
+        <w:t>cd  &lt;Project_name&gt;</w:t>
       </w:r>
     </w:p>
     <w:p>
@@ -206,35 +163,7 @@
           <w:sz w:val="28"/>
         </w:rPr>
         <w:tab/>
-        <w:t xml:space="preserve">django-admin  </w:t>
-      </w:r>
-      <w:proofErr w:type="spellStart"/>
-      <w:r>
-        <w:rPr>
-          <w:sz w:val="28"/>
-        </w:rPr>
-        <w:t>startapp</w:t>
-      </w:r>
-      <w:proofErr w:type="spellEnd"/>
-      <w:r>
-        <w:rPr>
-          <w:sz w:val="28"/>
-        </w:rPr>
-        <w:t xml:space="preserve">   &lt;</w:t>
-      </w:r>
-      <w:proofErr w:type="spellStart"/>
-      <w:r>
-        <w:rPr>
-          <w:sz w:val="28"/>
-        </w:rPr>
-        <w:t>app_name</w:t>
-      </w:r>
-      <w:proofErr w:type="spellEnd"/>
-      <w:r>
-        <w:rPr>
-          <w:sz w:val="28"/>
-        </w:rPr>
-        <w:t>&gt;</w:t>
+        <w:t>django-admin  startapp   &lt;app_name&gt;</w:t>
       </w:r>
     </w:p>
     <w:p>
@@ -274,16 +203,8 @@
           <w:sz w:val="28"/>
         </w:rPr>
         <w:tab/>
-        <w:t xml:space="preserve">python   manage.py    </w:t>
-      </w:r>
-      <w:proofErr w:type="spellStart"/>
-      <w:r>
-        <w:rPr>
-          <w:sz w:val="28"/>
-        </w:rPr>
-        <w:t>runserver</w:t>
-      </w:r>
-      <w:proofErr w:type="spellEnd"/>
+        <w:t>python   manage.py    runserver</w:t>
+      </w:r>
     </w:p>
     <w:p>
       <w:pPr>
@@ -502,6 +423,358 @@
         </w:drawing>
       </w:r>
     </w:p>
+    <w:p>
+      <w:pPr>
+        <w:rPr>
+          <w:b/>
+          <w:sz w:val="40"/>
+        </w:rPr>
+      </w:pPr>
+      <w:r>
+        <w:rPr>
+          <w:b/>
+          <w:sz w:val="40"/>
+        </w:rPr>
+        <w:t>Example with templates</w:t>
+      </w:r>
+    </w:p>
+    <w:p>
+      <w:r>
+        <w:t>1) Create a project and create a app.</w:t>
+      </w:r>
+    </w:p>
+    <w:p>
+      <w:r>
+        <w:t xml:space="preserve">2) Move into the project folder and create a new folder name it as </w:t>
+      </w:r>
+      <w:r>
+        <w:rPr>
+          <w:b/>
+        </w:rPr>
+        <w:t>"templates"</w:t>
+      </w:r>
+    </w:p>
+    <w:p>
+      <w:r>
+        <w:t>3) add this "</w:t>
+      </w:r>
+      <w:r>
+        <w:rPr>
+          <w:b/>
+        </w:rPr>
+        <w:t>templates</w:t>
+      </w:r>
+      <w:r>
+        <w:t>" folder into "</w:t>
+      </w:r>
+      <w:r>
+        <w:rPr>
+          <w:b/>
+        </w:rPr>
+        <w:t>settings.py</w:t>
+      </w:r>
+      <w:r>
+        <w:t>" file</w:t>
+      </w:r>
+    </w:p>
+    <w:p>
+      <w:r>
+        <w:tab/>
+        <w:t>--&gt;  Project/Project/settings.py</w:t>
+      </w:r>
+    </w:p>
+    <w:p>
+      <w:r>
+        <w:rPr>
+          <w:noProof/>
+        </w:rPr>
+        <w:drawing>
+          <wp:inline distT="0" distB="0" distL="0" distR="0">
+            <wp:extent cx="5731510" cy="920478"/>
+            <wp:effectExtent l="19050" t="0" r="2540" b="0"/>
+            <wp:docPr id="5" name="Picture 1"/>
+            <wp:cNvGraphicFramePr>
+              <a:graphicFrameLocks xmlns:a="http://schemas.openxmlformats.org/drawingml/2006/main" noChangeAspect="1"/>
+            </wp:cNvGraphicFramePr>
+            <a:graphic xmlns:a="http://schemas.openxmlformats.org/drawingml/2006/main">
+              <a:graphicData uri="http://schemas.openxmlformats.org/drawingml/2006/picture">
+                <pic:pic xmlns:pic="http://schemas.openxmlformats.org/drawingml/2006/picture">
+                  <pic:nvPicPr>
+                    <pic:cNvPr id="0" name="Picture 1"/>
+                    <pic:cNvPicPr>
+                      <a:picLocks noChangeAspect="1" noChangeArrowheads="1"/>
+                    </pic:cNvPicPr>
+                  </pic:nvPicPr>
+                  <pic:blipFill>
+                    <a:blip r:embed="rId8"/>
+                    <a:srcRect/>
+                    <a:stretch>
+                      <a:fillRect/>
+                    </a:stretch>
+                  </pic:blipFill>
+                  <pic:spPr bwMode="auto">
+                    <a:xfrm>
+                      <a:off x="0" y="0"/>
+                      <a:ext cx="5731510" cy="920478"/>
+                    </a:xfrm>
+                    <a:prstGeom prst="rect">
+                      <a:avLst/>
+                    </a:prstGeom>
+                    <a:noFill/>
+                    <a:ln w="9525">
+                      <a:noFill/>
+                      <a:miter lim="800000"/>
+                      <a:headEnd/>
+                      <a:tailEnd/>
+                    </a:ln>
+                  </pic:spPr>
+                </pic:pic>
+              </a:graphicData>
+            </a:graphic>
+          </wp:inline>
+        </w:drawing>
+      </w:r>
+    </w:p>
+    <w:p/>
+    <w:p>
+      <w:r>
+        <w:t>4) add "app" into the "INSTALLED APPS" in the same "settings.py" file.</w:t>
+      </w:r>
+    </w:p>
+    <w:p>
+      <w:r>
+        <w:rPr>
+          <w:noProof/>
+        </w:rPr>
+        <w:lastRenderedPageBreak/>
+        <w:drawing>
+          <wp:inline distT="0" distB="0" distL="0" distR="0">
+            <wp:extent cx="4114800" cy="2179251"/>
+            <wp:effectExtent l="19050" t="0" r="0" b="0"/>
+            <wp:docPr id="6" name="Picture 4"/>
+            <wp:cNvGraphicFramePr>
+              <a:graphicFrameLocks xmlns:a="http://schemas.openxmlformats.org/drawingml/2006/main" noChangeAspect="1"/>
+            </wp:cNvGraphicFramePr>
+            <a:graphic xmlns:a="http://schemas.openxmlformats.org/drawingml/2006/main">
+              <a:graphicData uri="http://schemas.openxmlformats.org/drawingml/2006/picture">
+                <pic:pic xmlns:pic="http://schemas.openxmlformats.org/drawingml/2006/picture">
+                  <pic:nvPicPr>
+                    <pic:cNvPr id="0" name="Picture 4"/>
+                    <pic:cNvPicPr>
+                      <a:picLocks noChangeAspect="1" noChangeArrowheads="1"/>
+                    </pic:cNvPicPr>
+                  </pic:nvPicPr>
+                  <pic:blipFill>
+                    <a:blip r:embed="rId9"/>
+                    <a:srcRect/>
+                    <a:stretch>
+                      <a:fillRect/>
+                    </a:stretch>
+                  </pic:blipFill>
+                  <pic:spPr bwMode="auto">
+                    <a:xfrm>
+                      <a:off x="0" y="0"/>
+                      <a:ext cx="4114800" cy="2179251"/>
+                    </a:xfrm>
+                    <a:prstGeom prst="rect">
+                      <a:avLst/>
+                    </a:prstGeom>
+                    <a:noFill/>
+                    <a:ln w="9525">
+                      <a:noFill/>
+                      <a:miter lim="800000"/>
+                      <a:headEnd/>
+                      <a:tailEnd/>
+                    </a:ln>
+                  </pic:spPr>
+                </pic:pic>
+              </a:graphicData>
+            </a:graphic>
+          </wp:inline>
+        </w:drawing>
+      </w:r>
+    </w:p>
+    <w:p>
+      <w:r>
+        <w:t>5) in templates folder creating a ".html" file</w:t>
+      </w:r>
+    </w:p>
+    <w:p>
+      <w:r>
+        <w:rPr>
+          <w:noProof/>
+        </w:rPr>
+        <w:drawing>
+          <wp:inline distT="0" distB="0" distL="0" distR="0">
+            <wp:extent cx="5731510" cy="1442898"/>
+            <wp:effectExtent l="19050" t="0" r="2540" b="0"/>
+            <wp:docPr id="19" name="Picture 19"/>
+            <wp:cNvGraphicFramePr>
+              <a:graphicFrameLocks xmlns:a="http://schemas.openxmlformats.org/drawingml/2006/main" noChangeAspect="1"/>
+            </wp:cNvGraphicFramePr>
+            <a:graphic xmlns:a="http://schemas.openxmlformats.org/drawingml/2006/main">
+              <a:graphicData uri="http://schemas.openxmlformats.org/drawingml/2006/picture">
+                <pic:pic xmlns:pic="http://schemas.openxmlformats.org/drawingml/2006/picture">
+                  <pic:nvPicPr>
+                    <pic:cNvPr id="0" name="Picture 19"/>
+                    <pic:cNvPicPr>
+                      <a:picLocks noChangeAspect="1" noChangeArrowheads="1"/>
+                    </pic:cNvPicPr>
+                  </pic:nvPicPr>
+                  <pic:blipFill>
+                    <a:blip r:embed="rId10"/>
+                    <a:srcRect/>
+                    <a:stretch>
+                      <a:fillRect/>
+                    </a:stretch>
+                  </pic:blipFill>
+                  <pic:spPr bwMode="auto">
+                    <a:xfrm>
+                      <a:off x="0" y="0"/>
+                      <a:ext cx="5731510" cy="1442898"/>
+                    </a:xfrm>
+                    <a:prstGeom prst="rect">
+                      <a:avLst/>
+                    </a:prstGeom>
+                    <a:noFill/>
+                    <a:ln w="9525">
+                      <a:noFill/>
+                      <a:miter lim="800000"/>
+                      <a:headEnd/>
+                      <a:tailEnd/>
+                    </a:ln>
+                  </pic:spPr>
+                </pic:pic>
+              </a:graphicData>
+            </a:graphic>
+          </wp:inline>
+        </w:drawing>
+      </w:r>
+    </w:p>
+    <w:p>
+      <w:r>
+        <w:t>6) urls.</w:t>
+      </w:r>
+      <w:r>
+        <w:t>py</w:t>
+      </w:r>
+      <w:r>
+        <w:tab/>
+      </w:r>
+      <w:r>
+        <w:rPr>
+          <w:noProof/>
+        </w:rPr>
+        <w:drawing>
+          <wp:inline distT="0" distB="0" distL="0" distR="0">
+            <wp:extent cx="5731510" cy="1253516"/>
+            <wp:effectExtent l="19050" t="0" r="2540" b="0"/>
+            <wp:docPr id="13" name="Picture 13"/>
+            <wp:cNvGraphicFramePr>
+              <a:graphicFrameLocks xmlns:a="http://schemas.openxmlformats.org/drawingml/2006/main" noChangeAspect="1"/>
+            </wp:cNvGraphicFramePr>
+            <a:graphic xmlns:a="http://schemas.openxmlformats.org/drawingml/2006/main">
+              <a:graphicData uri="http://schemas.openxmlformats.org/drawingml/2006/picture">
+                <pic:pic xmlns:pic="http://schemas.openxmlformats.org/drawingml/2006/picture">
+                  <pic:nvPicPr>
+                    <pic:cNvPr id="0" name="Picture 13"/>
+                    <pic:cNvPicPr>
+                      <a:picLocks noChangeAspect="1" noChangeArrowheads="1"/>
+                    </pic:cNvPicPr>
+                  </pic:nvPicPr>
+                  <pic:blipFill>
+                    <a:blip r:embed="rId11"/>
+                    <a:srcRect/>
+                    <a:stretch>
+                      <a:fillRect/>
+                    </a:stretch>
+                  </pic:blipFill>
+                  <pic:spPr bwMode="auto">
+                    <a:xfrm>
+                      <a:off x="0" y="0"/>
+                      <a:ext cx="5731510" cy="1253516"/>
+                    </a:xfrm>
+                    <a:prstGeom prst="rect">
+                      <a:avLst/>
+                    </a:prstGeom>
+                    <a:noFill/>
+                    <a:ln w="9525">
+                      <a:noFill/>
+                      <a:miter lim="800000"/>
+                      <a:headEnd/>
+                      <a:tailEnd/>
+                    </a:ln>
+                  </pic:spPr>
+                </pic:pic>
+              </a:graphicData>
+            </a:graphic>
+          </wp:inline>
+        </w:drawing>
+      </w:r>
+    </w:p>
+    <w:p>
+      <w:r>
+        <w:t>7)views.py</w:t>
+      </w:r>
+    </w:p>
+    <w:p>
+      <w:r>
+        <w:rPr>
+          <w:noProof/>
+        </w:rPr>
+        <w:drawing>
+          <wp:inline distT="0" distB="0" distL="0" distR="0">
+            <wp:extent cx="5731510" cy="1074366"/>
+            <wp:effectExtent l="19050" t="0" r="2540" b="0"/>
+            <wp:docPr id="16" name="Picture 16"/>
+            <wp:cNvGraphicFramePr>
+              <a:graphicFrameLocks xmlns:a="http://schemas.openxmlformats.org/drawingml/2006/main" noChangeAspect="1"/>
+            </wp:cNvGraphicFramePr>
+            <a:graphic xmlns:a="http://schemas.openxmlformats.org/drawingml/2006/main">
+              <a:graphicData uri="http://schemas.openxmlformats.org/drawingml/2006/picture">
+                <pic:pic xmlns:pic="http://schemas.openxmlformats.org/drawingml/2006/picture">
+                  <pic:nvPicPr>
+                    <pic:cNvPr id="0" name="Picture 16"/>
+                    <pic:cNvPicPr>
+                      <a:picLocks noChangeAspect="1" noChangeArrowheads="1"/>
+                    </pic:cNvPicPr>
+                  </pic:nvPicPr>
+                  <pic:blipFill>
+                    <a:blip r:embed="rId12"/>
+                    <a:srcRect/>
+                    <a:stretch>
+                      <a:fillRect/>
+                    </a:stretch>
+                  </pic:blipFill>
+                  <pic:spPr bwMode="auto">
+                    <a:xfrm>
+                      <a:off x="0" y="0"/>
+                      <a:ext cx="5731510" cy="1074366"/>
+                    </a:xfrm>
+                    <a:prstGeom prst="rect">
+                      <a:avLst/>
+                    </a:prstGeom>
+                    <a:noFill/>
+                    <a:ln w="9525">
+                      <a:noFill/>
+                      <a:miter lim="800000"/>
+                      <a:headEnd/>
+                      <a:tailEnd/>
+                    </a:ln>
+                  </pic:spPr>
+                </pic:pic>
+              </a:graphicData>
+            </a:graphic>
+          </wp:inline>
+        </w:drawing>
+      </w:r>
+    </w:p>
+    <w:p>
+      <w:r>
+        <w:t>8) Start the server using command prompt and run the application using browser.</w:t>
+      </w:r>
+    </w:p>
+    <w:p/>
     <w:sectPr>
       <w:pgSz w:w="11906" w:h="16838"/>
       <w:pgMar w:top="1440" w:right="1440" w:bottom="1440" w:left="1440" w:header="708" w:footer="708" w:gutter="0"/>

</xml_diff>